<commit_message>
Add new assets and improve styling for better layout and spacing
</commit_message>
<xml_diff>
--- a/assets/documentation_finastra.docx
+++ b/assets/documentation_finastra.docx
@@ -6,9 +6,418 @@
       <w:pPr>
         <w:jc w:val="center"/>
         <w:rPr>
-          <w:lang w:val="fr-FR"/>
-        </w:rPr>
-      </w:pPr>
+          <w:b/>
+          <w:bCs/>
+          <w:lang w:val="fr-FR"/>
+        </w:rPr>
+      </w:pPr>
+      <w:r>
+        <w:rPr>
+          <w:b/>
+          <w:bCs/>
+          <w:lang w:val="fr-FR"/>
+        </w:rPr>
+        <w:t xml:space="preserve">Implémentation d’une notification </w:t>
+      </w:r>
+      <w:proofErr w:type="spellStart"/>
+      <w:r>
+        <w:rPr>
+          <w:b/>
+          <w:bCs/>
+          <w:lang w:val="fr-FR"/>
+        </w:rPr>
+        <w:t>windows</w:t>
+      </w:r>
+      <w:proofErr w:type="spellEnd"/>
+      <w:r>
+        <w:rPr>
+          <w:b/>
+          <w:bCs/>
+          <w:lang w:val="fr-FR"/>
+        </w:rPr>
+        <w:t xml:space="preserve"> lors du clic d’un bouton</w:t>
+      </w:r>
+    </w:p>
+    <w:p>
+      <w:pPr>
+        <w:jc w:val="center"/>
+        <w:rPr>
+          <w:lang w:val="fr-FR"/>
+        </w:rPr>
+      </w:pPr>
+    </w:p>
+    <w:p>
+      <w:pPr>
+        <w:jc w:val="center"/>
+        <w:rPr>
+          <w:lang w:val="fr-FR"/>
+        </w:rPr>
+      </w:pPr>
+      <w:r>
+        <w:rPr>
+          <w:noProof/>
+          <w:lang w:val="fr-FR"/>
+        </w:rPr>
+        <w:drawing>
+          <wp:inline distT="0" distB="0" distL="0" distR="0" wp14:anchorId="43619BA1" wp14:editId="0437263F">
+            <wp:extent cx="4051300" cy="5524500"/>
+            <wp:effectExtent l="0" t="0" r="0" b="0"/>
+            <wp:docPr id="454426540" name="Picture 1" descr="Screens screenshot of a chat&#10;&#10;Description automatically generated"/>
+            <wp:cNvGraphicFramePr>
+              <a:graphicFrameLocks xmlns:a="http://schemas.openxmlformats.org/drawingml/2006/main" noChangeAspect="1"/>
+            </wp:cNvGraphicFramePr>
+            <a:graphic xmlns:a="http://schemas.openxmlformats.org/drawingml/2006/main">
+              <a:graphicData uri="http://schemas.openxmlformats.org/drawingml/2006/picture">
+                <pic:pic xmlns:pic="http://schemas.openxmlformats.org/drawingml/2006/picture">
+                  <pic:nvPicPr>
+                    <pic:cNvPr id="454426540" name="Picture 1" descr="Screens screenshot of a chat&#10;&#10;Description automatically generated"/>
+                    <pic:cNvPicPr/>
+                  </pic:nvPicPr>
+                  <pic:blipFill>
+                    <a:blip r:embed="rId4">
+                      <a:extLst>
+                        <a:ext uri="{28A0092B-C50C-407E-A947-70E740481C1C}">
+                          <a14:useLocalDpi xmlns:a14="http://schemas.microsoft.com/office/drawing/2010/main" val="0"/>
+                        </a:ext>
+                      </a:extLst>
+                    </a:blip>
+                    <a:stretch>
+                      <a:fillRect/>
+                    </a:stretch>
+                  </pic:blipFill>
+                  <pic:spPr>
+                    <a:xfrm>
+                      <a:off x="0" y="0"/>
+                      <a:ext cx="4051300" cy="5524500"/>
+                    </a:xfrm>
+                    <a:prstGeom prst="rect">
+                      <a:avLst/>
+                    </a:prstGeom>
+                  </pic:spPr>
+                </pic:pic>
+              </a:graphicData>
+            </a:graphic>
+          </wp:inline>
+        </w:drawing>
+      </w:r>
+    </w:p>
+    <w:p>
+      <w:pPr>
+        <w:jc w:val="center"/>
+        <w:rPr>
+          <w:lang w:val="fr-FR"/>
+        </w:rPr>
+      </w:pPr>
+    </w:p>
+    <w:p>
+      <w:pPr>
+        <w:jc w:val="center"/>
+        <w:rPr>
+          <w:lang w:val="fr-FR"/>
+        </w:rPr>
+      </w:pPr>
+    </w:p>
+    <w:p>
+      <w:pPr>
+        <w:jc w:val="center"/>
+        <w:rPr>
+          <w:lang w:val="fr-FR"/>
+        </w:rPr>
+      </w:pPr>
+    </w:p>
+    <w:p>
+      <w:pPr>
+        <w:jc w:val="center"/>
+        <w:rPr>
+          <w:lang w:val="fr-FR"/>
+        </w:rPr>
+      </w:pPr>
+    </w:p>
+    <w:p>
+      <w:pPr>
+        <w:jc w:val="center"/>
+        <w:rPr>
+          <w:lang w:val="fr-FR"/>
+        </w:rPr>
+      </w:pPr>
+    </w:p>
+    <w:p>
+      <w:pPr>
+        <w:jc w:val="center"/>
+        <w:rPr>
+          <w:lang w:val="fr-FR"/>
+        </w:rPr>
+      </w:pPr>
+    </w:p>
+    <w:p>
+      <w:pPr>
+        <w:jc w:val="center"/>
+        <w:rPr>
+          <w:lang w:val="fr-FR"/>
+        </w:rPr>
+      </w:pPr>
+    </w:p>
+    <w:p>
+      <w:pPr>
+        <w:jc w:val="center"/>
+        <w:rPr>
+          <w:lang w:val="fr-FR"/>
+        </w:rPr>
+      </w:pPr>
+    </w:p>
+    <w:p>
+      <w:pPr>
+        <w:jc w:val="center"/>
+        <w:rPr>
+          <w:b/>
+          <w:bCs/>
+          <w:lang w:val="fr-FR"/>
+        </w:rPr>
+      </w:pPr>
+      <w:r>
+        <w:rPr>
+          <w:b/>
+          <w:bCs/>
+          <w:lang w:val="fr-FR"/>
+        </w:rPr>
+        <w:lastRenderedPageBreak/>
+        <w:t xml:space="preserve">Calendrier Méthode Agile SCRUM </w:t>
+      </w:r>
+    </w:p>
+    <w:p>
+      <w:pPr>
+        <w:jc w:val="center"/>
+        <w:rPr>
+          <w:lang w:val="fr-FR"/>
+        </w:rPr>
+      </w:pPr>
+      <w:r>
+        <w:rPr>
+          <w:noProof/>
+          <w:lang w:val="fr-FR"/>
+        </w:rPr>
+        <w:drawing>
+          <wp:inline distT="0" distB="0" distL="0" distR="0" wp14:anchorId="0B21311D" wp14:editId="134C0FBF">
+            <wp:extent cx="5731510" cy="825500"/>
+            <wp:effectExtent l="0" t="0" r="0" b="0"/>
+            <wp:docPr id="652092136" name="Picture 2" descr="A screenshot of a computer&#10;&#10;Description automatically generated"/>
+            <wp:cNvGraphicFramePr>
+              <a:graphicFrameLocks xmlns:a="http://schemas.openxmlformats.org/drawingml/2006/main" noChangeAspect="1"/>
+            </wp:cNvGraphicFramePr>
+            <a:graphic xmlns:a="http://schemas.openxmlformats.org/drawingml/2006/main">
+              <a:graphicData uri="http://schemas.openxmlformats.org/drawingml/2006/picture">
+                <pic:pic xmlns:pic="http://schemas.openxmlformats.org/drawingml/2006/picture">
+                  <pic:nvPicPr>
+                    <pic:cNvPr id="652092136" name="Picture 2" descr="A screenshot of a computer&#10;&#10;Description automatically generated"/>
+                    <pic:cNvPicPr/>
+                  </pic:nvPicPr>
+                  <pic:blipFill>
+                    <a:blip r:embed="rId5" cstate="print">
+                      <a:extLst>
+                        <a:ext uri="{28A0092B-C50C-407E-A947-70E740481C1C}">
+                          <a14:useLocalDpi xmlns:a14="http://schemas.microsoft.com/office/drawing/2010/main" val="0"/>
+                        </a:ext>
+                      </a:extLst>
+                    </a:blip>
+                    <a:stretch>
+                      <a:fillRect/>
+                    </a:stretch>
+                  </pic:blipFill>
+                  <pic:spPr>
+                    <a:xfrm>
+                      <a:off x="0" y="0"/>
+                      <a:ext cx="5731510" cy="825500"/>
+                    </a:xfrm>
+                    <a:prstGeom prst="rect">
+                      <a:avLst/>
+                    </a:prstGeom>
+                  </pic:spPr>
+                </pic:pic>
+              </a:graphicData>
+            </a:graphic>
+          </wp:inline>
+        </w:drawing>
+      </w:r>
+    </w:p>
+    <w:p>
+      <w:pPr>
+        <w:jc w:val="center"/>
+        <w:rPr>
+          <w:lang w:val="fr-FR"/>
+        </w:rPr>
+      </w:pPr>
+    </w:p>
+    <w:p>
+      <w:pPr>
+        <w:jc w:val="center"/>
+        <w:rPr>
+          <w:lang w:val="fr-FR"/>
+        </w:rPr>
+      </w:pPr>
+    </w:p>
+    <w:p>
+      <w:pPr>
+        <w:jc w:val="center"/>
+        <w:rPr>
+          <w:b/>
+          <w:bCs/>
+          <w:lang w:val="fr-FR"/>
+        </w:rPr>
+      </w:pPr>
+      <w:proofErr w:type="spellStart"/>
+      <w:r>
+        <w:rPr>
+          <w:b/>
+          <w:bCs/>
+          <w:lang w:val="fr-FR"/>
+        </w:rPr>
+        <w:t>Board</w:t>
+      </w:r>
+      <w:proofErr w:type="spellEnd"/>
+      <w:r>
+        <w:rPr>
+          <w:b/>
+          <w:bCs/>
+          <w:lang w:val="fr-FR"/>
+        </w:rPr>
+        <w:t xml:space="preserve"> JIRA</w:t>
+      </w:r>
+    </w:p>
+    <w:p>
+      <w:pPr>
+        <w:jc w:val="center"/>
+        <w:rPr>
+          <w:lang w:val="fr-FR"/>
+        </w:rPr>
+      </w:pPr>
+      <w:r>
+        <w:rPr>
+          <w:noProof/>
+          <w:lang w:val="fr-FR"/>
+        </w:rPr>
+        <w:drawing>
+          <wp:inline distT="0" distB="0" distL="0" distR="0" wp14:anchorId="11CF7F1D" wp14:editId="2CDC1CDD">
+            <wp:extent cx="5731510" cy="1053465"/>
+            <wp:effectExtent l="0" t="0" r="0" b="635"/>
+            <wp:docPr id="1971256194" name="Picture 3" descr="A screenshot of a computer&#10;&#10;Description automatically generated"/>
+            <wp:cNvGraphicFramePr>
+              <a:graphicFrameLocks xmlns:a="http://schemas.openxmlformats.org/drawingml/2006/main" noChangeAspect="1"/>
+            </wp:cNvGraphicFramePr>
+            <a:graphic xmlns:a="http://schemas.openxmlformats.org/drawingml/2006/main">
+              <a:graphicData uri="http://schemas.openxmlformats.org/drawingml/2006/picture">
+                <pic:pic xmlns:pic="http://schemas.openxmlformats.org/drawingml/2006/picture">
+                  <pic:nvPicPr>
+                    <pic:cNvPr id="1971256194" name="Picture 3" descr="A screenshot of a computer&#10;&#10;Description automatically generated"/>
+                    <pic:cNvPicPr/>
+                  </pic:nvPicPr>
+                  <pic:blipFill>
+                    <a:blip r:embed="rId6" cstate="print">
+                      <a:extLst>
+                        <a:ext uri="{28A0092B-C50C-407E-A947-70E740481C1C}">
+                          <a14:useLocalDpi xmlns:a14="http://schemas.microsoft.com/office/drawing/2010/main" val="0"/>
+                        </a:ext>
+                      </a:extLst>
+                    </a:blip>
+                    <a:stretch>
+                      <a:fillRect/>
+                    </a:stretch>
+                  </pic:blipFill>
+                  <pic:spPr>
+                    <a:xfrm>
+                      <a:off x="0" y="0"/>
+                      <a:ext cx="5731510" cy="1053465"/>
+                    </a:xfrm>
+                    <a:prstGeom prst="rect">
+                      <a:avLst/>
+                    </a:prstGeom>
+                  </pic:spPr>
+                </pic:pic>
+              </a:graphicData>
+            </a:graphic>
+          </wp:inline>
+        </w:drawing>
+      </w:r>
+    </w:p>
+    <w:p>
+      <w:pPr>
+        <w:jc w:val="center"/>
+        <w:rPr>
+          <w:lang w:val="fr-FR"/>
+        </w:rPr>
+      </w:pPr>
+    </w:p>
+    <w:p>
+      <w:pPr>
+        <w:jc w:val="center"/>
+        <w:rPr>
+          <w:b/>
+          <w:bCs/>
+          <w:lang w:val="fr-FR"/>
+        </w:rPr>
+      </w:pPr>
+      <w:r>
+        <w:rPr>
+          <w:b/>
+          <w:bCs/>
+          <w:lang w:val="fr-FR"/>
+        </w:rPr>
+        <w:t>Maintenance d’une application web</w:t>
+      </w:r>
+    </w:p>
+    <w:p>
+      <w:pPr>
+        <w:jc w:val="center"/>
+        <w:rPr>
+          <w:lang w:val="fr-FR"/>
+        </w:rPr>
+      </w:pPr>
+      <w:r>
+        <w:rPr>
+          <w:noProof/>
+          <w:lang w:val="fr-FR"/>
+        </w:rPr>
+        <w:drawing>
+          <wp:inline distT="0" distB="0" distL="0" distR="0" wp14:anchorId="71CD1E5D" wp14:editId="6EC8EA94">
+            <wp:extent cx="5731510" cy="2945765"/>
+            <wp:effectExtent l="0" t="0" r="0" b="635"/>
+            <wp:docPr id="1944708658" name="Picture 4" descr="A screenshot of a computer program&#10;&#10;Description automatically generated"/>
+            <wp:cNvGraphicFramePr>
+              <a:graphicFrameLocks xmlns:a="http://schemas.openxmlformats.org/drawingml/2006/main" noChangeAspect="1"/>
+            </wp:cNvGraphicFramePr>
+            <a:graphic xmlns:a="http://schemas.openxmlformats.org/drawingml/2006/main">
+              <a:graphicData uri="http://schemas.openxmlformats.org/drawingml/2006/picture">
+                <pic:pic xmlns:pic="http://schemas.openxmlformats.org/drawingml/2006/picture">
+                  <pic:nvPicPr>
+                    <pic:cNvPr id="1944708658" name="Picture 4" descr="A screenshot of a computer program&#10;&#10;Description automatically generated"/>
+                    <pic:cNvPicPr/>
+                  </pic:nvPicPr>
+                  <pic:blipFill>
+                    <a:blip r:embed="rId7" cstate="print">
+                      <a:extLst>
+                        <a:ext uri="{28A0092B-C50C-407E-A947-70E740481C1C}">
+                          <a14:useLocalDpi xmlns:a14="http://schemas.microsoft.com/office/drawing/2010/main" val="0"/>
+                        </a:ext>
+                      </a:extLst>
+                    </a:blip>
+                    <a:stretch>
+                      <a:fillRect/>
+                    </a:stretch>
+                  </pic:blipFill>
+                  <pic:spPr>
+                    <a:xfrm>
+                      <a:off x="0" y="0"/>
+                      <a:ext cx="5731510" cy="2945765"/>
+                    </a:xfrm>
+                    <a:prstGeom prst="rect">
+                      <a:avLst/>
+                    </a:prstGeom>
+                  </pic:spPr>
+                </pic:pic>
+              </a:graphicData>
+            </a:graphic>
+          </wp:inline>
+        </w:drawing>
+      </w:r>
     </w:p>
     <w:sectPr>
       <w:pgSz w:w="11906" w:h="16838"/>
@@ -29,7 +438,7 @@
         <w:kern w:val="2"/>
         <w:sz w:val="24"/>
         <w:szCs w:val="24"/>
-        <w:lang w:val="en-FR" w:eastAsia="en-US" w:bidi="ar-SA"/>
+        <w:lang w:eastAsia="en-US" w:bidi="ar-SA"/>
         <w14:ligatures w14:val="standardContextual"/>
       </w:rPr>
     </w:rPrDefault>

</xml_diff>